<commit_message>
📄 Added final docs
</commit_message>
<xml_diff>
--- a/docs/final-submission/Reporte de Optimización de App. web.docx
+++ b/docs/final-submission/Reporte de Optimización de App. web.docx
@@ -13184,20 +13184,43 @@
     <w:p>
       <w:pPr>
         <w:ind w:left="360"/>
-        <w:rPr>
-          <w:rFonts w:ascii="Times New Roman" w:hAnsi="Times New Roman" w:cs="Times New Roman"/>
-          <w:sz w:val="24"/>
-          <w:szCs w:val="24"/>
-        </w:rPr>
-      </w:pPr>
-      <w:r>
-        <w:rPr>
-          <w:rFonts w:ascii="Times New Roman" w:hAnsi="Times New Roman" w:cs="Times New Roman"/>
-          <w:sz w:val="24"/>
-          <w:szCs w:val="24"/>
+        <w:jc w:val="center"/>
+        <w:rPr>
+          <w:rFonts w:ascii="Times New Roman" w:hAnsi="Times New Roman" w:cs="Times New Roman"/>
+          <w:i/>
+          <w:iCs/>
+        </w:rPr>
+      </w:pPr>
+      <w:r>
+        <w:rPr>
+          <w:rFonts w:ascii="Times New Roman" w:hAnsi="Times New Roman" w:cs="Times New Roman"/>
+          <w:i/>
+          <w:iCs/>
         </w:rPr>
         <w:t>Para más detalle se anexa el enlace a los reportes en formato HTML de la herramienta:</w:t>
       </w:r>
+    </w:p>
+    <w:p>
+      <w:pPr>
+        <w:ind w:left="360"/>
+        <w:jc w:val="center"/>
+        <w:rPr>
+          <w:rFonts w:ascii="Times New Roman" w:hAnsi="Times New Roman" w:cs="Times New Roman"/>
+          <w:i/>
+          <w:iCs/>
+        </w:rPr>
+      </w:pPr>
+      <w:hyperlink r:id="rId41" w:history="1">
+        <w:r>
+          <w:rPr>
+            <w:rStyle w:val="Hipervnculo"/>
+            <w:rFonts w:ascii="Times New Roman" w:hAnsi="Times New Roman" w:cs="Times New Roman"/>
+            <w:i/>
+            <w:iCs/>
+          </w:rPr>
+          <w:t>https://github.com/The-WebOnes/OAW/tree/main/docs/lightHouse-reporrts</w:t>
+        </w:r>
+      </w:hyperlink>
     </w:p>
     <w:p>
       <w:pPr>
@@ -13254,7 +13277,7 @@
             <wp:cNvGraphicFramePr/>
             <a:graphic xmlns:a="http://schemas.openxmlformats.org/drawingml/2006/main">
               <a:graphicData uri="http://schemas.openxmlformats.org/drawingml/2006/chart">
-                <c:chart xmlns:c="http://schemas.openxmlformats.org/drawingml/2006/chart" xmlns:r="http://schemas.openxmlformats.org/officeDocument/2006/relationships" r:id="rId41"/>
+                <c:chart xmlns:c="http://schemas.openxmlformats.org/drawingml/2006/chart" xmlns:r="http://schemas.openxmlformats.org/officeDocument/2006/relationships" r:id="rId42"/>
               </a:graphicData>
             </a:graphic>
           </wp:inline>
@@ -13284,7 +13307,6 @@
           <w:sz w:val="26"/>
           <w:szCs w:val="26"/>
         </w:rPr>
-        <w:lastRenderedPageBreak/>
         <w:drawing>
           <wp:anchor distT="0" distB="0" distL="114300" distR="114300" simplePos="0" relativeHeight="251674624" behindDoc="0" locked="0" layoutInCell="1" allowOverlap="1" wp14:anchorId="41D34159" wp14:editId="52D02429">
             <wp:simplePos x="0" y="0"/>
@@ -13311,7 +13333,7 @@
                     </pic:cNvPicPr>
                   </pic:nvPicPr>
                   <pic:blipFill rotWithShape="1">
-                    <a:blip r:embed="rId42">
+                    <a:blip r:embed="rId43">
                       <a:extLst>
                         <a:ext uri="{28A0092B-C50C-407E-A947-70E740481C1C}">
                           <a14:useLocalDpi xmlns:a14="http://schemas.microsoft.com/office/drawing/2010/main" val="0"/>
@@ -13384,7 +13406,7 @@
                     </pic:cNvPicPr>
                   </pic:nvPicPr>
                   <pic:blipFill>
-                    <a:blip r:embed="rId43">
+                    <a:blip r:embed="rId44">
                       <a:extLst>
                         <a:ext uri="{28A0092B-C50C-407E-A947-70E740481C1C}">
                           <a14:useLocalDpi xmlns:a14="http://schemas.microsoft.com/office/drawing/2010/main" val="0"/>
@@ -13812,7 +13834,6 @@
           <w:sz w:val="26"/>
           <w:szCs w:val="26"/>
         </w:rPr>
-        <w:lastRenderedPageBreak/>
         <w:t>5</w:t>
       </w:r>
       <w:r>
@@ -15148,7 +15169,6 @@
           <w:sz w:val="26"/>
           <w:szCs w:val="26"/>
         </w:rPr>
-        <w:lastRenderedPageBreak/>
         <w:t>Referencias</w:t>
       </w:r>
       <w:bookmarkEnd w:id="39"/>
@@ -15736,7 +15756,7 @@
         </w:rPr>
         <w:t xml:space="preserve">Padilla, R. M., &amp; Padilla, R. M. (2008, 21 enero). Optimizando tu HTML. Maestros del Web. </w:t>
       </w:r>
-      <w:hyperlink r:id="rId44" w:history="1">
+      <w:hyperlink r:id="rId45" w:history="1">
         <w:r>
           <w:rPr>
             <w:rStyle w:val="Hipervnculo"/>
@@ -15894,8 +15914,8 @@
       </w:r>
     </w:p>
     <w:sectPr>
-      <w:headerReference w:type="default" r:id="rId45"/>
-      <w:footerReference w:type="default" r:id="rId46"/>
+      <w:headerReference w:type="default" r:id="rId46"/>
+      <w:footerReference w:type="default" r:id="rId47"/>
       <w:pgSz w:w="12240" w:h="15840"/>
       <w:pgMar w:top="1417" w:right="1701" w:bottom="1417" w:left="1701" w:header="708" w:footer="708" w:gutter="0"/>
       <w:cols w:space="708"/>
@@ -16208,7 +16228,7 @@
                 </wp:anchor>
               </w:drawing>
             </mc:Choice>
-            <mc:Fallback xmlns:a="http://schemas.openxmlformats.org/drawingml/2006/main" xmlns:a14="http://schemas.microsoft.com/office/drawing/2010/main">
+            <mc:Fallback xmlns:a14="http://schemas.microsoft.com/office/drawing/2010/main" xmlns:a="http://schemas.openxmlformats.org/drawingml/2006/main">
               <w:pict w14:anchorId="226A098C">
                 <v:shapetype id="_x0000_t32" coordsize="21600,21600" o:oned="t" filled="f" o:spt="32" path="m,l21600,21600e" w14:anchorId="6D573EDE">
                   <v:path fillok="f" arrowok="t" o:connecttype="none"/>
@@ -22784,12 +22804,7 @@
 </file>
 
 <file path=customXml/item2.xml><?xml version="1.0" encoding="utf-8"?>
-<?mso-contentType ?>
-<FormTemplates xmlns="http://schemas.microsoft.com/sharepoint/v3/contenttype/forms">
-  <Display>DocumentLibraryForm</Display>
-  <Edit>DocumentLibraryForm</Edit>
-  <New>DocumentLibraryForm</New>
-</FormTemplates>
+<b:Sources xmlns:b="http://schemas.openxmlformats.org/officeDocument/2006/bibliography" xmlns="http://schemas.openxmlformats.org/officeDocument/2006/bibliography" SelectedStyle="\APASixthEditionOfficeOnline.xsl" StyleName="APA" Version="6"/>
 </file>
 
 <file path=customXml/item3.xml><?xml version="1.0" encoding="utf-8"?>
@@ -23022,7 +23037,12 @@
 </file>
 
 <file path=customXml/item4.xml><?xml version="1.0" encoding="utf-8"?>
-<b:Sources xmlns:b="http://schemas.openxmlformats.org/officeDocument/2006/bibliography" xmlns="http://schemas.openxmlformats.org/officeDocument/2006/bibliography" SelectedStyle="\APASixthEditionOfficeOnline.xsl" StyleName="APA" Version="6"/>
+<?mso-contentType ?>
+<FormTemplates xmlns="http://schemas.microsoft.com/sharepoint/v3/contenttype/forms">
+  <Display>DocumentLibraryForm</Display>
+  <Edit>DocumentLibraryForm</Edit>
+  <New>DocumentLibraryForm</New>
+</FormTemplates>
 </file>
 
 <file path=customXml/itemProps1.xml><?xml version="1.0" encoding="utf-8"?>
@@ -23035,9 +23055,9 @@
 </file>
 
 <file path=customXml/itemProps2.xml><?xml version="1.0" encoding="utf-8"?>
-<ds:datastoreItem xmlns:ds="http://schemas.openxmlformats.org/officeDocument/2006/customXml" ds:itemID="{8ECC7FE8-34A2-4024-9BA9-10FB5056775F}">
+<ds:datastoreItem xmlns:ds="http://schemas.openxmlformats.org/officeDocument/2006/customXml" ds:itemID="{564F9378-5EAB-414C-A3C5-EE0DB73A8410}">
   <ds:schemaRefs>
-    <ds:schemaRef ds:uri="http://schemas.microsoft.com/sharepoint/v3/contenttype/forms"/>
+    <ds:schemaRef ds:uri="http://schemas.openxmlformats.org/officeDocument/2006/bibliography"/>
   </ds:schemaRefs>
 </ds:datastoreItem>
 </file>
@@ -23062,9 +23082,9 @@
 </file>
 
 <file path=customXml/itemProps4.xml><?xml version="1.0" encoding="utf-8"?>
-<ds:datastoreItem xmlns:ds="http://schemas.openxmlformats.org/officeDocument/2006/customXml" ds:itemID="{564F9378-5EAB-414C-A3C5-EE0DB73A8410}">
+<ds:datastoreItem xmlns:ds="http://schemas.openxmlformats.org/officeDocument/2006/customXml" ds:itemID="{8ECC7FE8-34A2-4024-9BA9-10FB5056775F}">
   <ds:schemaRefs>
-    <ds:schemaRef ds:uri="http://schemas.openxmlformats.org/officeDocument/2006/bibliography"/>
+    <ds:schemaRef ds:uri="http://schemas.microsoft.com/sharepoint/v3/contenttype/forms"/>
   </ds:schemaRefs>
 </ds:datastoreItem>
 </file>
</xml_diff>